<commit_message>
Hang on, forgot to commit
</commit_message>
<xml_diff>
--- a/Adaptusim formalism.docx
+++ b/Adaptusim formalism.docx
@@ -498,16 +498,7 @@
             <w:rPr>
               <w:rFonts w:ascii="Cambria Math" w:hAnsi="Cambria Math"/>
             </w:rPr>
-            <m:t>=</m:t>
-          </m:r>
-          <m:r>
-            <m:rPr>
-              <m:sty m:val="b"/>
-            </m:rPr>
-            <w:rPr>
-              <w:rFonts w:ascii="Cambria Math" w:hAnsi="Cambria Math"/>
-            </w:rPr>
-            <m:t>-</m:t>
+            <m:t>=-</m:t>
           </m:r>
           <m:f>
             <m:fPr>
@@ -522,13 +513,7 @@
                 <w:rPr>
                   <w:rFonts w:ascii="Cambria Math" w:hAnsi="Cambria Math"/>
                 </w:rPr>
-                <m:t>∂</m:t>
-              </m:r>
-              <m:r>
-                <w:rPr>
-                  <w:rFonts w:ascii="Cambria Math" w:hAnsi="Cambria Math"/>
-                </w:rPr>
-                <m:t>p</m:t>
+                <m:t>∂p</m:t>
               </m:r>
               <m:ctrlPr>
                 <w:rPr>
@@ -625,7 +610,18 @@
         </m:r>
       </m:oMath>
       <w:r>
-        <w:t xml:space="preserve"> is the fundamental charge, G is the </w:t>
+        <w:t xml:space="preserve"> is the fundamental charge, </w:t>
+      </w:r>
+      <m:oMath>
+        <m:r>
+          <w:rPr>
+            <w:rFonts w:ascii="Cambria Math" w:hAnsi="Cambria Math"/>
+          </w:rPr>
+          <m:t>G</m:t>
+        </m:r>
+      </m:oMath>
+      <w:r>
+        <w:t xml:space="preserve"> is the </w:t>
       </w:r>
       <w:proofErr w:type="spellStart"/>
       <w:r>
@@ -662,6 +658,11 @@
       </w:r>
     </w:p>
     <w:p>
+      <w:pPr>
+        <w:rPr>
+          <w:rFonts w:eastAsiaTheme="minorEastAsia"/>
+        </w:rPr>
+      </w:pPr>
       <m:oMathPara>
         <m:oMath>
           <m:r>
@@ -721,6 +722,836 @@
               </m:r>
             </m:e>
             <m:sup>
+              <m:d>
+                <m:dPr>
+                  <m:ctrlPr>
+                    <w:rPr>
+                      <w:rFonts w:ascii="Cambria Math" w:hAnsi="Cambria Math"/>
+                    </w:rPr>
+                  </m:ctrlPr>
+                </m:dPr>
+                <m:e>
+                  <m:r>
+                    <m:rPr>
+                      <m:sty m:val="p"/>
+                    </m:rPr>
+                    <w:rPr>
+                      <w:rFonts w:ascii="Cambria Math" w:hAnsi="Cambria Math"/>
+                    </w:rPr>
+                    <m:t>-</m:t>
+                  </m:r>
+                  <m:f>
+                    <m:fPr>
+                      <m:ctrlPr>
+                        <w:rPr>
+                          <w:rFonts w:ascii="Cambria Math" w:hAnsi="Cambria Math"/>
+                        </w:rPr>
+                      </m:ctrlPr>
+                    </m:fPr>
+                    <m:num>
+                      <m:d>
+                        <m:dPr>
+                          <m:ctrlPr>
+                            <w:rPr>
+                              <w:rFonts w:ascii="Cambria Math" w:hAnsi="Cambria Math"/>
+                            </w:rPr>
+                          </m:ctrlPr>
+                        </m:dPr>
+                        <m:e>
+                          <m:sSub>
+                            <m:sSubPr>
+                              <m:ctrlPr>
+                                <w:rPr>
+                                  <w:rFonts w:ascii="Cambria Math" w:hAnsi="Cambria Math"/>
+                                  <w:i/>
+                                </w:rPr>
+                              </m:ctrlPr>
+                            </m:sSubPr>
+                            <m:e>
+                              <m:r>
+                                <w:rPr>
+                                  <w:rFonts w:ascii="Cambria Math" w:hAnsi="Cambria Math"/>
+                                </w:rPr>
+                                <m:t>E</m:t>
+                              </m:r>
+                            </m:e>
+                            <m:sub>
+                              <m:r>
+                                <w:rPr>
+                                  <w:rFonts w:ascii="Cambria Math" w:hAnsi="Cambria Math"/>
+                                </w:rPr>
+                                <m:t>C</m:t>
+                              </m:r>
+                            </m:sub>
+                          </m:sSub>
+                          <m:r>
+                            <w:rPr>
+                              <w:rFonts w:ascii="Cambria Math" w:hAnsi="Cambria Math"/>
+                            </w:rPr>
+                            <m:t>-</m:t>
+                          </m:r>
+                          <m:sSub>
+                            <m:sSubPr>
+                              <m:ctrlPr>
+                                <w:rPr>
+                                  <w:rFonts w:ascii="Cambria Math" w:hAnsi="Cambria Math"/>
+                                  <w:i/>
+                                </w:rPr>
+                              </m:ctrlPr>
+                            </m:sSubPr>
+                            <m:e>
+                              <m:r>
+                                <w:rPr>
+                                  <w:rFonts w:ascii="Cambria Math" w:hAnsi="Cambria Math"/>
+                                </w:rPr>
+                                <m:t>E</m:t>
+                              </m:r>
+                            </m:e>
+                            <m:sub>
+                              <m:r>
+                                <w:rPr>
+                                  <w:rFonts w:ascii="Cambria Math" w:hAnsi="Cambria Math"/>
+                                </w:rPr>
+                                <m:t>fermi</m:t>
+                              </m:r>
+                            </m:sub>
+                          </m:sSub>
+                        </m:e>
+                      </m:d>
+                    </m:num>
+                    <m:den>
+                      <m:r>
+                        <w:rPr>
+                          <w:rFonts w:ascii="Cambria Math" w:hAnsi="Cambria Math"/>
+                        </w:rPr>
+                        <m:t>kT</m:t>
+                      </m:r>
+                    </m:den>
+                  </m:f>
+                  <m:ctrlPr>
+                    <w:rPr>
+                      <w:rFonts w:ascii="Cambria Math" w:hAnsi="Cambria Math"/>
+                      <w:i/>
+                    </w:rPr>
+                  </m:ctrlPr>
+                </m:e>
+              </m:d>
+            </m:sup>
+          </m:sSup>
+          <m:r>
+            <w:rPr>
+              <w:rFonts w:ascii="Cambria Math" w:hAnsi="Cambria Math"/>
+            </w:rPr>
+            <m:t>=</m:t>
+          </m:r>
+          <m:nary>
+            <m:naryPr>
+              <m:supHide m:val="1"/>
+              <m:ctrlPr>
+                <w:rPr>
+                  <w:rFonts w:ascii="Cambria Math" w:hAnsi="Cambria Math"/>
+                  <w:i/>
+                </w:rPr>
+              </m:ctrlPr>
+            </m:naryPr>
+            <m:sub>
+              <m:r>
+                <w:rPr>
+                  <w:rFonts w:ascii="Cambria Math" w:hAnsi="Cambria Math"/>
+                </w:rPr>
+                <m:t>conduction</m:t>
+              </m:r>
+            </m:sub>
+            <m:sup/>
+            <m:e>
+              <m:sSub>
+                <m:sSubPr>
+                  <m:ctrlPr>
+                    <w:rPr>
+                      <w:rFonts w:ascii="Cambria Math" w:hAnsi="Cambria Math"/>
+                      <w:i/>
+                    </w:rPr>
+                  </m:ctrlPr>
+                </m:sSubPr>
+                <m:e>
+                  <m:r>
+                    <w:rPr>
+                      <w:rFonts w:ascii="Cambria Math" w:hAnsi="Cambria Math"/>
+                    </w:rPr>
+                    <m:t>f</m:t>
+                  </m:r>
+                </m:e>
+                <m:sub>
+                  <m:r>
+                    <w:rPr>
+                      <w:rFonts w:ascii="Cambria Math" w:hAnsi="Cambria Math"/>
+                    </w:rPr>
+                    <m:t>D</m:t>
+                  </m:r>
+                </m:sub>
+              </m:sSub>
+              <m:d>
+                <m:dPr>
+                  <m:ctrlPr>
+                    <w:rPr>
+                      <w:rFonts w:ascii="Cambria Math" w:hAnsi="Cambria Math"/>
+                      <w:i/>
+                    </w:rPr>
+                  </m:ctrlPr>
+                </m:dPr>
+                <m:e>
+                  <m:r>
+                    <w:rPr>
+                      <w:rFonts w:ascii="Cambria Math" w:hAnsi="Cambria Math"/>
+                    </w:rPr>
+                    <m:t>E</m:t>
+                  </m:r>
+                </m:e>
+              </m:d>
+              <m:r>
+                <w:rPr>
+                  <w:rFonts w:ascii="Cambria Math" w:hAnsi="Cambria Math"/>
+                </w:rPr>
+                <m:t>g</m:t>
+              </m:r>
+              <m:d>
+                <m:dPr>
+                  <m:ctrlPr>
+                    <w:rPr>
+                      <w:rFonts w:ascii="Cambria Math" w:hAnsi="Cambria Math"/>
+                      <w:i/>
+                    </w:rPr>
+                  </m:ctrlPr>
+                </m:dPr>
+                <m:e>
+                  <m:r>
+                    <w:rPr>
+                      <w:rFonts w:ascii="Cambria Math" w:hAnsi="Cambria Math"/>
+                    </w:rPr>
+                    <m:t>E</m:t>
+                  </m:r>
+                </m:e>
+              </m:d>
+              <m:r>
+                <w:rPr>
+                  <w:rFonts w:ascii="Cambria Math" w:hAnsi="Cambria Math"/>
+                </w:rPr>
+                <m:t>dE</m:t>
+              </m:r>
+            </m:e>
+          </m:nary>
+          <m:r>
+            <w:rPr>
+              <w:rFonts w:ascii="Cambria Math" w:hAnsi="Cambria Math"/>
+            </w:rPr>
+            <m:t>+</m:t>
+          </m:r>
+          <m:sSubSup>
+            <m:sSubSupPr>
+              <m:ctrlPr>
+                <w:rPr>
+                  <w:rFonts w:ascii="Cambria Math" w:hAnsi="Cambria Math"/>
+                  <w:i/>
+                </w:rPr>
+              </m:ctrlPr>
+            </m:sSubSupPr>
+            <m:e>
+              <m:r>
+                <w:rPr>
+                  <w:rFonts w:ascii="Cambria Math" w:hAnsi="Cambria Math"/>
+                </w:rPr>
+                <m:t>N</m:t>
+              </m:r>
+            </m:e>
+            <m:sub>
+              <m:r>
+                <w:rPr>
+                  <w:rFonts w:ascii="Cambria Math" w:hAnsi="Cambria Math"/>
+                </w:rPr>
+                <m:t>D</m:t>
+              </m:r>
+            </m:sub>
+            <m:sup>
+              <m:r>
+                <w:rPr>
+                  <w:rFonts w:ascii="Cambria Math" w:hAnsi="Cambria Math"/>
+                </w:rPr>
+                <m:t>+</m:t>
+              </m:r>
+            </m:sup>
+          </m:sSubSup>
+          <m:r>
+            <m:rPr>
+              <m:sty m:val="p"/>
+            </m:rPr>
+            <w:rPr>
+              <w:rFonts w:ascii="Cambria Math" w:hAnsi="Cambria Math"/>
+            </w:rPr>
+            <m:t xml:space="preserve">,  </m:t>
+          </m:r>
+          <m:r>
+            <w:rPr>
+              <w:rFonts w:ascii="Cambria Math" w:hAnsi="Cambria Math"/>
+            </w:rPr>
+            <m:t>p</m:t>
+          </m:r>
+          <m:r>
+            <m:rPr>
+              <m:sty m:val="p"/>
+            </m:rPr>
+            <w:rPr>
+              <w:rFonts w:ascii="Cambria Math" w:hAnsi="Cambria Math"/>
+            </w:rPr>
+            <m:t>=</m:t>
+          </m:r>
+          <m:sSub>
+            <m:sSubPr>
+              <m:ctrlPr>
+                <w:rPr>
+                  <w:rFonts w:ascii="Cambria Math" w:hAnsi="Cambria Math"/>
+                </w:rPr>
+              </m:ctrlPr>
+            </m:sSubPr>
+            <m:e>
+              <m:r>
+                <w:rPr>
+                  <w:rFonts w:ascii="Cambria Math" w:hAnsi="Cambria Math"/>
+                </w:rPr>
+                <m:t>N</m:t>
+              </m:r>
+            </m:e>
+            <m:sub>
+              <m:r>
+                <w:rPr>
+                  <w:rFonts w:ascii="Cambria Math" w:hAnsi="Cambria Math"/>
+                </w:rPr>
+                <m:t>V</m:t>
+              </m:r>
+            </m:sub>
+          </m:sSub>
+          <m:sSup>
+            <m:sSupPr>
+              <m:ctrlPr>
+                <w:rPr>
+                  <w:rFonts w:ascii="Cambria Math" w:hAnsi="Cambria Math"/>
+                </w:rPr>
+              </m:ctrlPr>
+            </m:sSupPr>
+            <m:e>
+              <m:r>
+                <w:rPr>
+                  <w:rFonts w:ascii="Cambria Math" w:hAnsi="Cambria Math"/>
+                </w:rPr>
+                <m:t>e</m:t>
+              </m:r>
+            </m:e>
+            <m:sup>
+              <m:d>
+                <m:dPr>
+                  <m:ctrlPr>
+                    <w:rPr>
+                      <w:rFonts w:ascii="Cambria Math" w:hAnsi="Cambria Math"/>
+                    </w:rPr>
+                  </m:ctrlPr>
+                </m:dPr>
+                <m:e>
+                  <m:r>
+                    <m:rPr>
+                      <m:sty m:val="p"/>
+                    </m:rPr>
+                    <w:rPr>
+                      <w:rFonts w:ascii="Cambria Math" w:hAnsi="Cambria Math"/>
+                    </w:rPr>
+                    <m:t>-</m:t>
+                  </m:r>
+                  <m:f>
+                    <m:fPr>
+                      <m:ctrlPr>
+                        <w:rPr>
+                          <w:rFonts w:ascii="Cambria Math" w:hAnsi="Cambria Math"/>
+                        </w:rPr>
+                      </m:ctrlPr>
+                    </m:fPr>
+                    <m:num>
+                      <m:d>
+                        <m:dPr>
+                          <m:ctrlPr>
+                            <w:rPr>
+                              <w:rFonts w:ascii="Cambria Math" w:hAnsi="Cambria Math"/>
+                            </w:rPr>
+                          </m:ctrlPr>
+                        </m:dPr>
+                        <m:e>
+                          <m:sSub>
+                            <m:sSubPr>
+                              <m:ctrlPr>
+                                <w:rPr>
+                                  <w:rFonts w:ascii="Cambria Math" w:hAnsi="Cambria Math"/>
+                                </w:rPr>
+                              </m:ctrlPr>
+                            </m:sSubPr>
+                            <m:e>
+                              <m:sSub>
+                                <m:sSubPr>
+                                  <m:ctrlPr>
+                                    <w:rPr>
+                                      <w:rFonts w:ascii="Cambria Math" w:hAnsi="Cambria Math"/>
+                                      <w:i/>
+                                    </w:rPr>
+                                  </m:ctrlPr>
+                                </m:sSubPr>
+                                <m:e>
+                                  <m:r>
+                                    <w:rPr>
+                                      <w:rFonts w:ascii="Cambria Math" w:hAnsi="Cambria Math"/>
+                                    </w:rPr>
+                                    <m:t>E</m:t>
+                                  </m:r>
+                                </m:e>
+                                <m:sub>
+                                  <m:r>
+                                    <w:rPr>
+                                      <w:rFonts w:ascii="Cambria Math" w:hAnsi="Cambria Math"/>
+                                    </w:rPr>
+                                    <m:t>fermi</m:t>
+                                  </m:r>
+                                </m:sub>
+                              </m:sSub>
+                              <m:r>
+                                <w:rPr>
+                                  <w:rFonts w:ascii="Cambria Math" w:hAnsi="Cambria Math"/>
+                                </w:rPr>
+                                <m:t>-E</m:t>
+                              </m:r>
+                            </m:e>
+                            <m:sub>
+                              <m:r>
+                                <w:rPr>
+                                  <w:rFonts w:ascii="Cambria Math" w:hAnsi="Cambria Math"/>
+                                </w:rPr>
+                                <m:t>V</m:t>
+                              </m:r>
+                            </m:sub>
+                          </m:sSub>
+                        </m:e>
+                      </m:d>
+                    </m:num>
+                    <m:den>
+                      <m:r>
+                        <w:rPr>
+                          <w:rFonts w:ascii="Cambria Math" w:hAnsi="Cambria Math"/>
+                        </w:rPr>
+                        <m:t>kT</m:t>
+                      </m:r>
+                    </m:den>
+                  </m:f>
+                  <m:ctrlPr>
+                    <w:rPr>
+                      <w:rFonts w:ascii="Cambria Math" w:hAnsi="Cambria Math"/>
+                      <w:i/>
+                    </w:rPr>
+                  </m:ctrlPr>
+                </m:e>
+              </m:d>
+            </m:sup>
+          </m:sSup>
+          <m:r>
+            <m:rPr>
+              <m:sty m:val="p"/>
+            </m:rPr>
+            <w:rPr>
+              <w:rFonts w:ascii="Cambria Math" w:hAnsi="Cambria Math"/>
+            </w:rPr>
+            <m:t xml:space="preserve">,  </m:t>
+          </m:r>
+        </m:oMath>
+      </m:oMathPara>
+    </w:p>
+    <w:p>
+      <w:pPr>
+        <w:rPr>
+          <w:rFonts w:eastAsiaTheme="minorEastAsia"/>
+        </w:rPr>
+      </w:pPr>
+      <m:oMathPara>
+        <m:oMath>
+          <m:r>
+            <w:rPr>
+              <w:rFonts w:ascii="Cambria Math" w:hAnsi="Cambria Math"/>
+            </w:rPr>
+            <m:t>n</m:t>
+          </m:r>
+          <m:r>
+            <m:rPr>
+              <m:sty m:val="p"/>
+            </m:rPr>
+            <w:rPr>
+              <w:rFonts w:ascii="Cambria Math" w:hAnsi="Cambria Math"/>
+            </w:rPr>
+            <m:t>=</m:t>
+          </m:r>
+          <m:sSub>
+            <m:sSubPr>
+              <m:ctrlPr>
+                <w:rPr>
+                  <w:rFonts w:ascii="Cambria Math" w:hAnsi="Cambria Math"/>
+                  <w:i/>
+                </w:rPr>
+              </m:ctrlPr>
+            </m:sSubPr>
+            <m:e>
+              <m:r>
+                <w:rPr>
+                  <w:rFonts w:ascii="Cambria Math" w:hAnsi="Cambria Math"/>
+                </w:rPr>
+                <m:t>n</m:t>
+              </m:r>
+            </m:e>
+            <m:sub>
+              <m:r>
+                <w:rPr>
+                  <w:rFonts w:ascii="Cambria Math" w:hAnsi="Cambria Math"/>
+                </w:rPr>
+                <m:t>int</m:t>
+              </m:r>
+            </m:sub>
+          </m:sSub>
+          <m:sSup>
+            <m:sSupPr>
+              <m:ctrlPr>
+                <w:rPr>
+                  <w:rFonts w:ascii="Cambria Math" w:hAnsi="Cambria Math"/>
+                </w:rPr>
+              </m:ctrlPr>
+            </m:sSupPr>
+            <m:e>
+              <m:r>
+                <w:rPr>
+                  <w:rFonts w:ascii="Cambria Math" w:hAnsi="Cambria Math"/>
+                </w:rPr>
+                <m:t>e</m:t>
+              </m:r>
+            </m:e>
+            <m:sup>
+              <m:d>
+                <m:dPr>
+                  <m:ctrlPr>
+                    <w:rPr>
+                      <w:rFonts w:ascii="Cambria Math" w:hAnsi="Cambria Math"/>
+                      <w:i/>
+                    </w:rPr>
+                  </m:ctrlPr>
+                </m:dPr>
+                <m:e>
+                  <m:f>
+                    <m:fPr>
+                      <m:ctrlPr>
+                        <w:rPr>
+                          <w:rFonts w:ascii="Cambria Math" w:hAnsi="Cambria Math"/>
+                        </w:rPr>
+                      </m:ctrlPr>
+                    </m:fPr>
+                    <m:num>
+                      <m:sSub>
+                        <m:sSubPr>
+                          <m:ctrlPr>
+                            <w:rPr>
+                              <w:rFonts w:ascii="Cambria Math" w:hAnsi="Cambria Math"/>
+                              <w:i/>
+                            </w:rPr>
+                          </m:ctrlPr>
+                        </m:sSubPr>
+                        <m:e>
+                          <m:r>
+                            <w:rPr>
+                              <w:rFonts w:ascii="Cambria Math" w:hAnsi="Cambria Math"/>
+                            </w:rPr>
+                            <m:t>E</m:t>
+                          </m:r>
+                        </m:e>
+                        <m:sub>
+                          <m:r>
+                            <w:rPr>
+                              <w:rFonts w:ascii="Cambria Math" w:hAnsi="Cambria Math"/>
+                            </w:rPr>
+                            <m:t>fermi</m:t>
+                          </m:r>
+                        </m:sub>
+                      </m:sSub>
+                      <m:r>
+                        <w:rPr>
+                          <w:rFonts w:ascii="Cambria Math" w:hAnsi="Cambria Math"/>
+                        </w:rPr>
+                        <m:t>-</m:t>
+                      </m:r>
+                      <m:sSub>
+                        <m:sSubPr>
+                          <m:ctrlPr>
+                            <w:rPr>
+                              <w:rFonts w:ascii="Cambria Math" w:hAnsi="Cambria Math"/>
+                              <w:i/>
+                            </w:rPr>
+                          </m:ctrlPr>
+                        </m:sSubPr>
+                        <m:e>
+                          <m:r>
+                            <w:rPr>
+                              <w:rFonts w:ascii="Cambria Math" w:hAnsi="Cambria Math"/>
+                            </w:rPr>
+                            <m:t>E</m:t>
+                          </m:r>
+                        </m:e>
+                        <m:sub>
+                          <m:r>
+                            <w:rPr>
+                              <w:rFonts w:ascii="Cambria Math" w:hAnsi="Cambria Math"/>
+                            </w:rPr>
+                            <m:t>int</m:t>
+                          </m:r>
+                        </m:sub>
+                      </m:sSub>
+                    </m:num>
+                    <m:den>
+                      <m:r>
+                        <w:rPr>
+                          <w:rFonts w:ascii="Cambria Math" w:hAnsi="Cambria Math"/>
+                        </w:rPr>
+                        <m:t>kt</m:t>
+                      </m:r>
+                    </m:den>
+                  </m:f>
+                </m:e>
+              </m:d>
+            </m:sup>
+          </m:sSup>
+          <m:r>
+            <m:rPr>
+              <m:sty m:val="p"/>
+            </m:rPr>
+            <w:rPr>
+              <w:rFonts w:ascii="Cambria Math" w:hAnsi="Cambria Math"/>
+            </w:rPr>
+            <m:t xml:space="preserve">,  </m:t>
+          </m:r>
+          <m:r>
+            <w:rPr>
+              <w:rFonts w:ascii="Cambria Math" w:hAnsi="Cambria Math"/>
+            </w:rPr>
+            <m:t>p</m:t>
+          </m:r>
+          <m:r>
+            <m:rPr>
+              <m:sty m:val="p"/>
+            </m:rPr>
+            <w:rPr>
+              <w:rFonts w:ascii="Cambria Math" w:hAnsi="Cambria Math"/>
+            </w:rPr>
+            <m:t>=</m:t>
+          </m:r>
+          <m:sSub>
+            <m:sSubPr>
+              <m:ctrlPr>
+                <w:rPr>
+                  <w:rFonts w:ascii="Cambria Math" w:hAnsi="Cambria Math"/>
+                  <w:i/>
+                </w:rPr>
+              </m:ctrlPr>
+            </m:sSubPr>
+            <m:e>
+              <m:r>
+                <w:rPr>
+                  <w:rFonts w:ascii="Cambria Math" w:hAnsi="Cambria Math"/>
+                </w:rPr>
+                <m:t>n</m:t>
+              </m:r>
+            </m:e>
+            <m:sub>
+              <m:r>
+                <w:rPr>
+                  <w:rFonts w:ascii="Cambria Math" w:hAnsi="Cambria Math"/>
+                </w:rPr>
+                <m:t>int</m:t>
+              </m:r>
+            </m:sub>
+          </m:sSub>
+          <m:sSup>
+            <m:sSupPr>
+              <m:ctrlPr>
+                <w:rPr>
+                  <w:rFonts w:ascii="Cambria Math" w:hAnsi="Cambria Math"/>
+                </w:rPr>
+              </m:ctrlPr>
+            </m:sSupPr>
+            <m:e>
+              <m:r>
+                <w:rPr>
+                  <w:rFonts w:ascii="Cambria Math" w:hAnsi="Cambria Math"/>
+                </w:rPr>
+                <m:t>e</m:t>
+              </m:r>
+            </m:e>
+            <m:sup>
+              <m:d>
+                <m:dPr>
+                  <m:ctrlPr>
+                    <w:rPr>
+                      <w:rFonts w:ascii="Cambria Math" w:hAnsi="Cambria Math"/>
+                      <w:i/>
+                    </w:rPr>
+                  </m:ctrlPr>
+                </m:dPr>
+                <m:e>
+                  <m:f>
+                    <m:fPr>
+                      <m:ctrlPr>
+                        <w:rPr>
+                          <w:rFonts w:ascii="Cambria Math" w:hAnsi="Cambria Math"/>
+                          <w:i/>
+                        </w:rPr>
+                      </m:ctrlPr>
+                    </m:fPr>
+                    <m:num>
+                      <m:sSub>
+                        <m:sSubPr>
+                          <m:ctrlPr>
+                            <w:rPr>
+                              <w:rFonts w:ascii="Cambria Math" w:hAnsi="Cambria Math"/>
+                              <w:i/>
+                            </w:rPr>
+                          </m:ctrlPr>
+                        </m:sSubPr>
+                        <m:e>
+                          <m:r>
+                            <w:rPr>
+                              <w:rFonts w:ascii="Cambria Math" w:hAnsi="Cambria Math"/>
+                            </w:rPr>
+                            <m:t>E</m:t>
+                          </m:r>
+                        </m:e>
+                        <m:sub>
+                          <m:r>
+                            <w:rPr>
+                              <w:rFonts w:ascii="Cambria Math" w:hAnsi="Cambria Math"/>
+                            </w:rPr>
+                            <m:t>int</m:t>
+                          </m:r>
+                        </m:sub>
+                      </m:sSub>
+                      <m:r>
+                        <w:rPr>
+                          <w:rFonts w:ascii="Cambria Math" w:hAnsi="Cambria Math"/>
+                        </w:rPr>
+                        <m:t>-</m:t>
+                      </m:r>
+                      <m:sSub>
+                        <m:sSubPr>
+                          <m:ctrlPr>
+                            <w:rPr>
+                              <w:rFonts w:ascii="Cambria Math" w:hAnsi="Cambria Math"/>
+                              <w:i/>
+                            </w:rPr>
+                          </m:ctrlPr>
+                        </m:sSubPr>
+                        <m:e>
+                          <m:r>
+                            <w:rPr>
+                              <w:rFonts w:ascii="Cambria Math" w:hAnsi="Cambria Math"/>
+                            </w:rPr>
+                            <m:t>E</m:t>
+                          </m:r>
+                        </m:e>
+                        <m:sub>
+                          <m:r>
+                            <w:rPr>
+                              <w:rFonts w:ascii="Cambria Math" w:hAnsi="Cambria Math"/>
+                            </w:rPr>
+                            <m:t>fermi</m:t>
+                          </m:r>
+                        </m:sub>
+                      </m:sSub>
+                    </m:num>
+                    <m:den>
+                      <m:r>
+                        <w:rPr>
+                          <w:rFonts w:ascii="Cambria Math" w:hAnsi="Cambria Math"/>
+                        </w:rPr>
+                        <m:t>kT</m:t>
+                      </m:r>
+                    </m:den>
+                  </m:f>
+                </m:e>
+              </m:d>
+            </m:sup>
+          </m:sSup>
+        </m:oMath>
+      </m:oMathPara>
+    </w:p>
+    <w:p>
+      <w:pPr>
+        <w:rPr>
+          <w:rFonts w:eastAsiaTheme="minorEastAsia"/>
+        </w:rPr>
+      </w:pPr>
+      <m:oMathPara>
+        <m:oMath>
+          <m:r>
+            <w:rPr>
+              <w:rFonts w:ascii="Cambria Math" w:hAnsi="Cambria Math"/>
+            </w:rPr>
+            <m:t>n</m:t>
+          </m:r>
+          <m:r>
+            <m:rPr>
+              <m:sty m:val="p"/>
+            </m:rPr>
+            <w:rPr>
+              <w:rFonts w:ascii="Cambria Math" w:hAnsi="Cambria Math"/>
+            </w:rPr>
+            <m:t>=</m:t>
+          </m:r>
+          <m:sSub>
+            <m:sSubPr>
+              <m:ctrlPr>
+                <w:rPr>
+                  <w:rFonts w:ascii="Cambria Math" w:hAnsi="Cambria Math"/>
+                  <w:i/>
+                </w:rPr>
+              </m:ctrlPr>
+            </m:sSubPr>
+            <m:e>
+              <m:r>
+                <w:rPr>
+                  <w:rFonts w:ascii="Cambria Math" w:hAnsi="Cambria Math"/>
+                </w:rPr>
+                <m:t>n</m:t>
+              </m:r>
+            </m:e>
+            <m:sub>
+              <m:r>
+                <w:rPr>
+                  <w:rFonts w:ascii="Cambria Math" w:hAnsi="Cambria Math"/>
+                </w:rPr>
+                <m:t>int</m:t>
+              </m:r>
+            </m:sub>
+          </m:sSub>
+          <m:sSup>
+            <m:sSupPr>
+              <m:ctrlPr>
+                <w:rPr>
+                  <w:rFonts w:ascii="Cambria Math" w:hAnsi="Cambria Math"/>
+                </w:rPr>
+              </m:ctrlPr>
+            </m:sSupPr>
+            <m:e>
+              <m:r>
+                <w:rPr>
+                  <w:rFonts w:ascii="Cambria Math" w:hAnsi="Cambria Math"/>
+                </w:rPr>
+                <m:t>e</m:t>
+              </m:r>
+            </m:e>
+            <m:sup>
               <m:sSub>
                 <m:sSubPr>
                   <m:ctrlPr>
@@ -739,6 +1570,37 @@
                     </w:rPr>
                     <m:t>(</m:t>
                   </m:r>
+                  <m:sSub>
+                    <m:sSubPr>
+                      <m:ctrlPr>
+                        <w:rPr>
+                          <w:rFonts w:ascii="Cambria Math" w:hAnsi="Cambria Math"/>
+                        </w:rPr>
+                      </m:ctrlPr>
+                    </m:sSubPr>
+                    <m:e>
+                      <m:r>
+                        <m:rPr>
+                          <m:sty m:val="p"/>
+                        </m:rPr>
+                        <w:rPr>
+                          <w:rFonts w:ascii="Cambria Math" w:hAnsi="Cambria Math"/>
+                        </w:rPr>
+                        <m:t>Φ</m:t>
+                      </m:r>
+                    </m:e>
+                    <m:sub>
+                      <m:r>
+                        <m:rPr>
+                          <m:sty m:val="p"/>
+                        </m:rPr>
+                        <w:rPr>
+                          <w:rFonts w:ascii="Cambria Math" w:hAnsi="Cambria Math"/>
+                        </w:rPr>
+                        <m:t>int</m:t>
+                      </m:r>
+                    </m:sub>
+                  </m:sSub>
                   <m:r>
                     <m:rPr>
                       <m:sty m:val="p"/>
@@ -746,25 +1608,7 @@
                     <w:rPr>
                       <w:rFonts w:ascii="Cambria Math" w:hAnsi="Cambria Math"/>
                     </w:rPr>
-                    <m:t>Φ</m:t>
-                  </m:r>
-                  <m:r>
-                    <m:rPr>
-                      <m:sty m:val="p"/>
-                    </m:rPr>
-                    <w:rPr>
-                      <w:rFonts w:ascii="Cambria Math" w:hAnsi="Cambria Math"/>
-                    </w:rPr>
-                    <m:t>-χ</m:t>
-                  </m:r>
-                  <m:r>
-                    <m:rPr>
-                      <m:sty m:val="p"/>
-                    </m:rPr>
-                    <w:rPr>
-                      <w:rFonts w:ascii="Cambria Math" w:hAnsi="Cambria Math"/>
-                    </w:rPr>
-                    <m:t>-</m:t>
+                    <m:t>-χ-</m:t>
                   </m:r>
                   <m:r>
                     <w:rPr>
@@ -925,34 +1769,7 @@
                 <w:rPr>
                   <w:rFonts w:ascii="Cambria Math" w:hAnsi="Cambria Math"/>
                 </w:rPr>
-                <m:t>-</m:t>
-              </m:r>
-              <m:r>
-                <m:rPr>
-                  <m:sty m:val="p"/>
-                </m:rPr>
-                <w:rPr>
-                  <w:rFonts w:ascii="Cambria Math" w:hAnsi="Cambria Math"/>
-                </w:rPr>
-                <m:t>Φ</m:t>
-              </m:r>
-              <m:r>
-                <m:rPr>
-                  <m:sty m:val="p"/>
-                </m:rPr>
-                <w:rPr>
-                  <w:rFonts w:ascii="Cambria Math" w:hAnsi="Cambria Math"/>
-                </w:rPr>
-                <m:t>-χ</m:t>
-              </m:r>
-              <m:r>
-                <m:rPr>
-                  <m:sty m:val="p"/>
-                </m:rPr>
-                <w:rPr>
-                  <w:rFonts w:ascii="Cambria Math" w:hAnsi="Cambria Math"/>
-                </w:rPr>
-                <m:t>)/</m:t>
+                <m:t>-Φ-χ)/</m:t>
               </m:r>
               <m:sSub>
                 <m:sSubPr>
@@ -984,6 +1801,385 @@
         </m:oMath>
       </m:oMathPara>
     </w:p>
+    <w:p>
+      <w:pPr>
+        <w:rPr>
+          <w:rFonts w:eastAsiaTheme="minorEastAsia"/>
+        </w:rPr>
+      </w:pPr>
+      <m:oMathPara>
+        <m:oMath>
+          <m:sSub>
+            <m:sSubPr>
+              <m:ctrlPr>
+                <w:rPr>
+                  <w:rFonts w:ascii="Cambria Math" w:eastAsiaTheme="minorEastAsia" w:hAnsi="Cambria Math"/>
+                  <w:i/>
+                </w:rPr>
+              </m:ctrlPr>
+            </m:sSubPr>
+            <m:e>
+              <m:r>
+                <w:rPr>
+                  <w:rFonts w:ascii="Cambria Math" w:eastAsiaTheme="minorEastAsia" w:hAnsi="Cambria Math"/>
+                </w:rPr>
+                <m:t>E</m:t>
+              </m:r>
+            </m:e>
+            <m:sub>
+              <m:r>
+                <w:rPr>
+                  <w:rFonts w:ascii="Cambria Math" w:eastAsiaTheme="minorEastAsia" w:hAnsi="Cambria Math"/>
+                </w:rPr>
+                <m:t>int</m:t>
+              </m:r>
+            </m:sub>
+          </m:sSub>
+          <m:r>
+            <w:rPr>
+              <w:rFonts w:ascii="Cambria Math" w:eastAsiaTheme="minorEastAsia" w:hAnsi="Cambria Math"/>
+            </w:rPr>
+            <m:t>=(</m:t>
+          </m:r>
+          <m:sSub>
+            <m:sSubPr>
+              <m:ctrlPr>
+                <w:rPr>
+                  <w:rFonts w:ascii="Cambria Math" w:eastAsiaTheme="minorEastAsia" w:hAnsi="Cambria Math"/>
+                  <w:i/>
+                </w:rPr>
+              </m:ctrlPr>
+            </m:sSubPr>
+            <m:e>
+              <m:r>
+                <w:rPr>
+                  <w:rFonts w:ascii="Cambria Math" w:eastAsiaTheme="minorEastAsia" w:hAnsi="Cambria Math"/>
+                </w:rPr>
+                <m:t>E</m:t>
+              </m:r>
+            </m:e>
+            <m:sub>
+              <m:r>
+                <w:rPr>
+                  <w:rFonts w:ascii="Cambria Math" w:eastAsiaTheme="minorEastAsia" w:hAnsi="Cambria Math"/>
+                </w:rPr>
+                <m:t>c</m:t>
+              </m:r>
+            </m:sub>
+          </m:sSub>
+          <m:r>
+            <w:rPr>
+              <w:rFonts w:ascii="Cambria Math" w:eastAsiaTheme="minorEastAsia" w:hAnsi="Cambria Math"/>
+            </w:rPr>
+            <m:t>+</m:t>
+          </m:r>
+          <m:sSub>
+            <m:sSubPr>
+              <m:ctrlPr>
+                <w:rPr>
+                  <w:rFonts w:ascii="Cambria Math" w:eastAsiaTheme="minorEastAsia" w:hAnsi="Cambria Math"/>
+                  <w:i/>
+                </w:rPr>
+              </m:ctrlPr>
+            </m:sSubPr>
+            <m:e>
+              <m:r>
+                <w:rPr>
+                  <w:rFonts w:ascii="Cambria Math" w:eastAsiaTheme="minorEastAsia" w:hAnsi="Cambria Math"/>
+                </w:rPr>
+                <m:t>E</m:t>
+              </m:r>
+            </m:e>
+            <m:sub>
+              <m:r>
+                <w:rPr>
+                  <w:rFonts w:ascii="Cambria Math" w:eastAsiaTheme="minorEastAsia" w:hAnsi="Cambria Math"/>
+                </w:rPr>
+                <m:t>V</m:t>
+              </m:r>
+            </m:sub>
+          </m:sSub>
+          <m:r>
+            <w:rPr>
+              <w:rFonts w:ascii="Cambria Math" w:eastAsiaTheme="minorEastAsia" w:hAnsi="Cambria Math"/>
+            </w:rPr>
+            <m:t>)/2</m:t>
+          </m:r>
+        </m:oMath>
+      </m:oMathPara>
+    </w:p>
+    <w:p>
+      <w:pPr>
+        <w:rPr>
+          <w:rFonts w:eastAsiaTheme="minorEastAsia"/>
+        </w:rPr>
+      </w:pPr>
+      <m:oMathPara>
+        <m:oMath>
+          <m:sSub>
+            <m:sSubPr>
+              <m:ctrlPr>
+                <w:rPr>
+                  <w:rFonts w:ascii="Cambria Math" w:hAnsi="Cambria Math"/>
+                  <w:i/>
+                </w:rPr>
+              </m:ctrlPr>
+            </m:sSubPr>
+            <m:e>
+              <m:r>
+                <w:rPr>
+                  <w:rFonts w:ascii="Cambria Math" w:hAnsi="Cambria Math"/>
+                </w:rPr>
+                <m:t>ϕ</m:t>
+              </m:r>
+            </m:e>
+            <m:sub>
+              <m:r>
+                <w:rPr>
+                  <w:rFonts w:ascii="Cambria Math" w:hAnsi="Cambria Math"/>
+                </w:rPr>
+                <m:t>i</m:t>
+              </m:r>
+            </m:sub>
+          </m:sSub>
+          <m:r>
+            <w:rPr>
+              <w:rFonts w:ascii="Cambria Math" w:hAnsi="Cambria Math"/>
+            </w:rPr>
+            <m:t>=-</m:t>
+          </m:r>
+          <m:f>
+            <m:fPr>
+              <m:ctrlPr>
+                <w:rPr>
+                  <w:rFonts w:ascii="Cambria Math" w:hAnsi="Cambria Math"/>
+                  <w:i/>
+                </w:rPr>
+              </m:ctrlPr>
+            </m:fPr>
+            <m:num>
+              <m:sSub>
+                <m:sSubPr>
+                  <m:ctrlPr>
+                    <w:rPr>
+                      <w:rFonts w:ascii="Cambria Math" w:hAnsi="Cambria Math"/>
+                      <w:i/>
+                    </w:rPr>
+                  </m:ctrlPr>
+                </m:sSubPr>
+                <m:e>
+                  <m:r>
+                    <w:rPr>
+                      <w:rFonts w:ascii="Cambria Math" w:hAnsi="Cambria Math"/>
+                    </w:rPr>
+                    <m:t>E</m:t>
+                  </m:r>
+                </m:e>
+                <m:sub>
+                  <m:r>
+                    <w:rPr>
+                      <w:rFonts w:ascii="Cambria Math" w:hAnsi="Cambria Math"/>
+                    </w:rPr>
+                    <m:t>i</m:t>
+                  </m:r>
+                </m:sub>
+              </m:sSub>
+            </m:num>
+            <m:den>
+              <m:r>
+                <w:rPr>
+                  <w:rFonts w:ascii="Cambria Math" w:hAnsi="Cambria Math"/>
+                </w:rPr>
+                <m:t>q</m:t>
+              </m:r>
+            </m:den>
+          </m:f>
+          <m:r>
+            <w:rPr>
+              <w:rFonts w:ascii="Cambria Math" w:hAnsi="Cambria Math"/>
+            </w:rPr>
+            <m:t>=</m:t>
+          </m:r>
+        </m:oMath>
+      </m:oMathPara>
+    </w:p>
+    <w:p>
+      <m:oMathPara>
+        <m:oMath>
+          <m:sSub>
+            <m:sSubPr>
+              <m:ctrlPr>
+                <w:rPr>
+                  <w:rFonts w:ascii="Cambria Math" w:hAnsi="Cambria Math"/>
+                  <w:i/>
+                </w:rPr>
+              </m:ctrlPr>
+            </m:sSubPr>
+            <m:e>
+              <m:r>
+                <w:rPr>
+                  <w:rFonts w:ascii="Cambria Math" w:hAnsi="Cambria Math"/>
+                </w:rPr>
+                <m:t>N</m:t>
+              </m:r>
+            </m:e>
+            <m:sub>
+              <m:r>
+                <w:rPr>
+                  <w:rFonts w:ascii="Cambria Math" w:hAnsi="Cambria Math"/>
+                </w:rPr>
+                <m:t>C</m:t>
+              </m:r>
+            </m:sub>
+          </m:sSub>
+          <m:r>
+            <w:rPr>
+              <w:rFonts w:ascii="Cambria Math" w:hAnsi="Cambria Math"/>
+            </w:rPr>
+            <m:t>=2</m:t>
+          </m:r>
+          <m:sSup>
+            <m:sSupPr>
+              <m:ctrlPr>
+                <w:rPr>
+                  <w:rFonts w:ascii="Cambria Math" w:hAnsi="Cambria Math"/>
+                  <w:i/>
+                </w:rPr>
+              </m:ctrlPr>
+            </m:sSupPr>
+            <m:e>
+              <m:d>
+                <m:dPr>
+                  <m:ctrlPr>
+                    <w:rPr>
+                      <w:rFonts w:ascii="Cambria Math" w:hAnsi="Cambria Math"/>
+                      <w:i/>
+                    </w:rPr>
+                  </m:ctrlPr>
+                </m:dPr>
+                <m:e>
+                  <m:f>
+                    <m:fPr>
+                      <m:ctrlPr>
+                        <w:rPr>
+                          <w:rFonts w:ascii="Cambria Math" w:hAnsi="Cambria Math"/>
+                          <w:i/>
+                        </w:rPr>
+                      </m:ctrlPr>
+                    </m:fPr>
+                    <m:num>
+                      <m:r>
+                        <w:rPr>
+                          <w:rFonts w:ascii="Cambria Math" w:hAnsi="Cambria Math"/>
+                        </w:rPr>
+                        <m:t>2π</m:t>
+                      </m:r>
+                      <m:sSubSup>
+                        <m:sSubSupPr>
+                          <m:ctrlPr>
+                            <w:rPr>
+                              <w:rFonts w:ascii="Cambria Math" w:hAnsi="Cambria Math"/>
+                              <w:i/>
+                            </w:rPr>
+                          </m:ctrlPr>
+                        </m:sSubSupPr>
+                        <m:e>
+                          <m:r>
+                            <w:rPr>
+                              <w:rFonts w:ascii="Cambria Math" w:hAnsi="Cambria Math"/>
+                            </w:rPr>
+                            <m:t>m</m:t>
+                          </m:r>
+                        </m:e>
+                        <m:sub>
+                          <m:r>
+                            <w:rPr>
+                              <w:rFonts w:ascii="Cambria Math" w:hAnsi="Cambria Math"/>
+                            </w:rPr>
+                            <m:t>n</m:t>
+                          </m:r>
+                        </m:sub>
+                        <m:sup>
+                          <m:r>
+                            <w:rPr>
+                              <w:rFonts w:ascii="Cambria Math" w:hAnsi="Cambria Math"/>
+                            </w:rPr>
+                            <m:t>*</m:t>
+                          </m:r>
+                        </m:sup>
+                      </m:sSubSup>
+                      <m:r>
+                        <w:rPr>
+                          <w:rFonts w:ascii="Cambria Math" w:hAnsi="Cambria Math"/>
+                        </w:rPr>
+                        <m:t>kT</m:t>
+                      </m:r>
+                    </m:num>
+                    <m:den>
+                      <m:sSup>
+                        <m:sSupPr>
+                          <m:ctrlPr>
+                            <w:rPr>
+                              <w:rFonts w:ascii="Cambria Math" w:hAnsi="Cambria Math"/>
+                              <w:i/>
+                            </w:rPr>
+                          </m:ctrlPr>
+                        </m:sSupPr>
+                        <m:e>
+                          <m:r>
+                            <w:rPr>
+                              <w:rFonts w:ascii="Cambria Math" w:hAnsi="Cambria Math"/>
+                            </w:rPr>
+                            <m:t>h</m:t>
+                          </m:r>
+                        </m:e>
+                        <m:sup>
+                          <m:r>
+                            <w:rPr>
+                              <w:rFonts w:ascii="Cambria Math" w:hAnsi="Cambria Math"/>
+                            </w:rPr>
+                            <m:t>2</m:t>
+                          </m:r>
+                        </m:sup>
+                      </m:sSup>
+                    </m:den>
+                  </m:f>
+                </m:e>
+              </m:d>
+            </m:e>
+            <m:sup>
+              <m:f>
+                <m:fPr>
+                  <m:ctrlPr>
+                    <w:rPr>
+                      <w:rFonts w:ascii="Cambria Math" w:hAnsi="Cambria Math"/>
+                      <w:i/>
+                    </w:rPr>
+                  </m:ctrlPr>
+                </m:fPr>
+                <m:num>
+                  <m:r>
+                    <w:rPr>
+                      <w:rFonts w:ascii="Cambria Math" w:hAnsi="Cambria Math"/>
+                    </w:rPr>
+                    <m:t>3</m:t>
+                  </m:r>
+                </m:num>
+                <m:den>
+                  <m:r>
+                    <w:rPr>
+                      <w:rFonts w:ascii="Cambria Math" w:hAnsi="Cambria Math"/>
+                    </w:rPr>
+                    <m:t>2</m:t>
+                  </m:r>
+                </m:den>
+              </m:f>
+            </m:sup>
+          </m:sSup>
+        </m:oMath>
+      </m:oMathPara>
+    </w:p>
+    <w:p/>
     <w:p>
       <w:r>
         <w:t xml:space="preserve">Such that </w:t>
@@ -1000,15 +2196,7 @@
         </m:r>
       </m:oMath>
       <w:r>
-        <w:t xml:space="preserve"> i</w:t>
-      </w:r>
-      <w:proofErr w:type="spellStart"/>
-      <w:r>
-        <w:t>s</w:t>
-      </w:r>
-      <w:proofErr w:type="spellEnd"/>
-      <w:r>
-        <w:t xml:space="preserve"> the electrostatic potential,</w:t>
+        <w:t xml:space="preserve"> is the electrostatic potential,</w:t>
       </w:r>
       <w:r>
         <w:t xml:space="preserve"> </w:t>
@@ -3071,15 +4259,7 @@
         </m:r>
       </m:oMath>
       <w:r>
-        <w:t xml:space="preserve"> and eva</w:t>
-      </w:r>
-      <w:proofErr w:type="spellStart"/>
-      <w:r>
-        <w:t>luating</w:t>
-      </w:r>
-      <w:proofErr w:type="spellEnd"/>
-      <w:r>
-        <w:t xml:space="preserve"> it piecewise based on the magnitude of </w:t>
+        <w:t xml:space="preserve"> and evaluating it piecewise based on the magnitude of </w:t>
       </w:r>
       <m:oMath>
         <m:r>
@@ -3793,7 +4973,6 @@
     </w:p>
     <w:p>
       <w:r>
-        <w:lastRenderedPageBreak/>
         <w:t xml:space="preserve">In this piecewise definition for expanding out </w:t>
       </w:r>
       <m:oMath>
@@ -4289,16 +5468,7 @@
                             <w:rPr>
                               <w:rFonts w:ascii="Cambria Math" w:hAnsi="Cambria Math"/>
                             </w:rPr>
-                            <m:t>-</m:t>
-                          </m:r>
-                          <m:r>
-                            <m:rPr>
-                              <m:sty m:val="p"/>
-                            </m:rPr>
-                            <w:rPr>
-                              <w:rFonts w:ascii="Cambria Math" w:hAnsi="Cambria Math"/>
-                            </w:rPr>
-                            <m:t>Φ</m:t>
+                            <m:t>-Φ</m:t>
                           </m:r>
                         </m:e>
                         <m:sub>
@@ -4964,13 +6134,7 @@
             <w:rPr>
               <w:rFonts w:ascii="Cambria Math" w:hAnsi="Cambria Math"/>
             </w:rPr>
-            <m:t>G</m:t>
-          </m:r>
-          <m:r>
-            <w:rPr>
-              <w:rFonts w:ascii="Cambria Math" w:hAnsi="Cambria Math"/>
-            </w:rPr>
-            <m:t>+</m:t>
+            <m:t>G+</m:t>
           </m:r>
           <m:nary>
             <m:naryPr>
@@ -5197,13 +6361,300 @@
         </m:r>
       </m:oMath>
       <w:r>
-        <w:t xml:space="preserve"> being the dielectric constant of the material. Using the above definitions of current</w:t>
+        <w:t xml:space="preserve"> being the dielectric constant of the material. </w:t>
+      </w:r>
+      <w:r>
+        <w:t>Ionized doping level can be inferred directly from the density of dopants and the dopant energy level</w:t>
+      </w:r>
+    </w:p>
+    <w:p>
+      <m:oMathPara>
+        <m:oMath>
+          <m:sSub>
+            <m:sSubPr>
+              <m:ctrlPr>
+                <w:rPr>
+                  <w:rFonts w:ascii="Cambria Math" w:hAnsi="Cambria Math"/>
+                  <w:i/>
+                </w:rPr>
+              </m:ctrlPr>
+            </m:sSubPr>
+            <m:e>
+              <m:r>
+                <w:rPr>
+                  <w:rFonts w:ascii="Cambria Math" w:hAnsi="Cambria Math"/>
+                </w:rPr>
+                <m:t>N</m:t>
+              </m:r>
+            </m:e>
+            <m:sub>
+              <m:r>
+                <w:rPr>
+                  <w:rFonts w:ascii="Cambria Math" w:hAnsi="Cambria Math"/>
+                </w:rPr>
+                <m:t>D</m:t>
+              </m:r>
+            </m:sub>
+          </m:sSub>
+          <m:r>
+            <w:rPr>
+              <w:rFonts w:ascii="Cambria Math" w:hAnsi="Cambria Math"/>
+            </w:rPr>
+            <m:t>=</m:t>
+          </m:r>
+          <m:sSub>
+            <m:sSubPr>
+              <m:ctrlPr>
+                <w:rPr>
+                  <w:rFonts w:ascii="Cambria Math" w:hAnsi="Cambria Math"/>
+                  <w:i/>
+                </w:rPr>
+              </m:ctrlPr>
+            </m:sSubPr>
+            <m:e>
+              <m:r>
+                <w:rPr>
+                  <w:rFonts w:ascii="Cambria Math" w:hAnsi="Cambria Math"/>
+                </w:rPr>
+                <m:t>N</m:t>
+              </m:r>
+            </m:e>
+            <m:sub>
+              <m:r>
+                <w:rPr>
+                  <w:rFonts w:ascii="Cambria Math" w:hAnsi="Cambria Math"/>
+                </w:rPr>
+                <m:t>D0</m:t>
+              </m:r>
+            </m:sub>
+          </m:sSub>
+          <m:d>
+            <m:dPr>
+              <m:begChr m:val="["/>
+              <m:endChr m:val="]"/>
+              <m:ctrlPr>
+                <w:rPr>
+                  <w:rFonts w:ascii="Cambria Math" w:hAnsi="Cambria Math"/>
+                  <w:i/>
+                </w:rPr>
+              </m:ctrlPr>
+            </m:dPr>
+            <m:e>
+              <m:r>
+                <w:rPr>
+                  <w:rFonts w:ascii="Cambria Math" w:hAnsi="Cambria Math"/>
+                </w:rPr>
+                <m:t>1-</m:t>
+              </m:r>
+              <m:f>
+                <m:fPr>
+                  <m:ctrlPr>
+                    <w:rPr>
+                      <w:rFonts w:ascii="Cambria Math" w:hAnsi="Cambria Math"/>
+                      <w:i/>
+                    </w:rPr>
+                  </m:ctrlPr>
+                </m:fPr>
+                <m:num>
+                  <m:r>
+                    <w:rPr>
+                      <w:rFonts w:ascii="Cambria Math" w:hAnsi="Cambria Math"/>
+                    </w:rPr>
+                    <m:t>1</m:t>
+                  </m:r>
+                </m:num>
+                <m:den>
+                  <m:r>
+                    <w:rPr>
+                      <w:rFonts w:ascii="Cambria Math" w:hAnsi="Cambria Math"/>
+                    </w:rPr>
+                    <m:t>1+</m:t>
+                  </m:r>
+                  <m:f>
+                    <m:fPr>
+                      <m:ctrlPr>
+                        <w:rPr>
+                          <w:rFonts w:ascii="Cambria Math" w:hAnsi="Cambria Math"/>
+                          <w:i/>
+                        </w:rPr>
+                      </m:ctrlPr>
+                    </m:fPr>
+                    <m:num>
+                      <m:r>
+                        <w:rPr>
+                          <w:rFonts w:ascii="Cambria Math" w:hAnsi="Cambria Math"/>
+                        </w:rPr>
+                        <m:t>1</m:t>
+                      </m:r>
+                    </m:num>
+                    <m:den>
+                      <m:r>
+                        <w:rPr>
+                          <w:rFonts w:ascii="Cambria Math" w:hAnsi="Cambria Math"/>
+                        </w:rPr>
+                        <m:t>g</m:t>
+                      </m:r>
+                    </m:den>
+                  </m:f>
+                  <m:func>
+                    <m:funcPr>
+                      <m:ctrlPr>
+                        <w:rPr>
+                          <w:rFonts w:ascii="Cambria Math" w:hAnsi="Cambria Math"/>
+                          <w:i/>
+                        </w:rPr>
+                      </m:ctrlPr>
+                    </m:funcPr>
+                    <m:fName>
+                      <m:r>
+                        <m:rPr>
+                          <m:sty m:val="p"/>
+                        </m:rPr>
+                        <w:rPr>
+                          <w:rFonts w:ascii="Cambria Math" w:hAnsi="Cambria Math"/>
+                        </w:rPr>
+                        <m:t>exp</m:t>
+                      </m:r>
+                    </m:fName>
+                    <m:e>
+                      <m:d>
+                        <m:dPr>
+                          <m:begChr m:val="["/>
+                          <m:endChr m:val="]"/>
+                          <m:ctrlPr>
+                            <w:rPr>
+                              <w:rFonts w:ascii="Cambria Math" w:hAnsi="Cambria Math"/>
+                              <w:i/>
+                            </w:rPr>
+                          </m:ctrlPr>
+                        </m:dPr>
+                        <m:e>
+                          <m:f>
+                            <m:fPr>
+                              <m:ctrlPr>
+                                <w:rPr>
+                                  <w:rFonts w:ascii="Cambria Math" w:hAnsi="Cambria Math"/>
+                                  <w:i/>
+                                </w:rPr>
+                              </m:ctrlPr>
+                            </m:fPr>
+                            <m:num>
+                              <m:sSub>
+                                <m:sSubPr>
+                                  <m:ctrlPr>
+                                    <w:rPr>
+                                      <w:rFonts w:ascii="Cambria Math" w:hAnsi="Cambria Math"/>
+                                      <w:i/>
+                                    </w:rPr>
+                                  </m:ctrlPr>
+                                </m:sSubPr>
+                                <m:e>
+                                  <m:r>
+                                    <w:rPr>
+                                      <w:rFonts w:ascii="Cambria Math" w:hAnsi="Cambria Math"/>
+                                    </w:rPr>
+                                    <m:t>E</m:t>
+                                  </m:r>
+                                </m:e>
+                                <m:sub>
+                                  <m:r>
+                                    <w:rPr>
+                                      <w:rFonts w:ascii="Cambria Math" w:hAnsi="Cambria Math"/>
+                                    </w:rPr>
+                                    <m:t>D</m:t>
+                                  </m:r>
+                                </m:sub>
+                              </m:sSub>
+                              <m:r>
+                                <w:rPr>
+                                  <w:rFonts w:ascii="Cambria Math" w:hAnsi="Cambria Math"/>
+                                </w:rPr>
+                                <m:t>-</m:t>
+                              </m:r>
+                              <m:sSub>
+                                <m:sSubPr>
+                                  <m:ctrlPr>
+                                    <w:rPr>
+                                      <w:rFonts w:ascii="Cambria Math" w:hAnsi="Cambria Math"/>
+                                      <w:i/>
+                                    </w:rPr>
+                                  </m:ctrlPr>
+                                </m:sSubPr>
+                                <m:e>
+                                  <m:r>
+                                    <w:rPr>
+                                      <w:rFonts w:ascii="Cambria Math" w:hAnsi="Cambria Math"/>
+                                    </w:rPr>
+                                    <m:t>E</m:t>
+                                  </m:r>
+                                </m:e>
+                                <m:sub>
+                                  <m:r>
+                                    <w:rPr>
+                                      <w:rFonts w:ascii="Cambria Math" w:hAnsi="Cambria Math"/>
+                                    </w:rPr>
+                                    <m:t>F</m:t>
+                                  </m:r>
+                                </m:sub>
+                              </m:sSub>
+                            </m:num>
+                            <m:den>
+                              <m:sSub>
+                                <m:sSubPr>
+                                  <m:ctrlPr>
+                                    <w:rPr>
+                                      <w:rFonts w:ascii="Cambria Math" w:hAnsi="Cambria Math"/>
+                                      <w:i/>
+                                    </w:rPr>
+                                  </m:ctrlPr>
+                                </m:sSubPr>
+                                <m:e>
+                                  <m:r>
+                                    <w:rPr>
+                                      <w:rFonts w:ascii="Cambria Math" w:hAnsi="Cambria Math"/>
+                                    </w:rPr>
+                                    <m:t>qϕ</m:t>
+                                  </m:r>
+                                </m:e>
+                                <m:sub>
+                                  <m:r>
+                                    <w:rPr>
+                                      <w:rFonts w:ascii="Cambria Math" w:hAnsi="Cambria Math"/>
+                                    </w:rPr>
+                                    <m:t>T</m:t>
+                                  </m:r>
+                                </m:sub>
+                              </m:sSub>
+                            </m:den>
+                          </m:f>
+                        </m:e>
+                      </m:d>
+                    </m:e>
+                  </m:func>
+                </m:den>
+              </m:f>
+            </m:e>
+          </m:d>
+        </m:oMath>
+      </m:oMathPara>
+    </w:p>
+    <w:p>
+      <w:r>
+        <w:t xml:space="preserve">With g as the degeneracy of the dopant state. (Sze pg. 23) </w:t>
+      </w:r>
+      <w:r>
+        <w:t>Using the above definitions of current</w:t>
       </w:r>
       <w:r>
         <w:t xml:space="preserve"> </w:t>
       </w:r>
       <w:r>
-        <w:t>we introduce the displacement field and electric field as approximated by</w:t>
+        <w:t>we introduce the displacement field and electric fi</w:t>
+      </w:r>
+      <w:bookmarkStart w:id="0" w:name="_GoBack"/>
+      <w:bookmarkEnd w:id="0"/>
+      <w:r>
+        <w:t>eld as approximated by</w:t>
       </w:r>
     </w:p>
     <w:p>
@@ -5791,7 +7242,7 @@
                     <w:rPr>
                       <w:rFonts w:ascii="Cambria Math" w:eastAsiaTheme="minorEastAsia" w:hAnsi="Cambria Math"/>
                     </w:rPr>
-                    <m:t>2kT</m:t>
+                    <m:t>kT</m:t>
                   </m:r>
                 </m:den>
               </m:f>
@@ -6649,13 +8100,7 @@
                                     <w:rPr>
                                       <w:rFonts w:ascii="Cambria Math" w:hAnsi="Cambria Math"/>
                                     </w:rPr>
-                                    <m:t>i</m:t>
-                                  </m:r>
-                                  <m:r>
-                                    <w:rPr>
-                                      <w:rFonts w:ascii="Cambria Math" w:hAnsi="Cambria Math"/>
-                                    </w:rPr>
-                                    <m:t>nt</m:t>
+                                    <m:t>int</m:t>
                                   </m:r>
                                 </m:sub>
                               </m:sSub>
@@ -6872,13 +8317,7 @@
                                     <w:rPr>
                                       <w:rFonts w:ascii="Cambria Math" w:hAnsi="Cambria Math"/>
                                     </w:rPr>
-                                    <m:t>i</m:t>
-                                  </m:r>
-                                  <m:r>
-                                    <w:rPr>
-                                      <w:rFonts w:ascii="Cambria Math" w:hAnsi="Cambria Math"/>
-                                    </w:rPr>
-                                    <m:t>nt</m:t>
+                                    <m:t>int</m:t>
                                   </m:r>
                                 </m:sub>
                               </m:sSub>
@@ -7073,7 +8512,6 @@
         <w:rPr>
           <w:rFonts w:eastAsiaTheme="minorEastAsia"/>
         </w:rPr>
-        <w:lastRenderedPageBreak/>
         <w:t>References</w:t>
       </w:r>
     </w:p>
@@ -7565,6 +9003,7 @@
           <w:noProof/>
           <w:szCs w:val="24"/>
         </w:rPr>
+        <w:lastRenderedPageBreak/>
         <w:t>[10]</w:t>
       </w:r>
       <w:r>
@@ -7785,18 +9224,12 @@
         <w:pStyle w:val="Heading1"/>
       </w:pPr>
       <w:r>
-        <w:lastRenderedPageBreak/>
         <w:t>Functionality</w:t>
       </w:r>
     </w:p>
     <w:p>
       <w:r>
-        <w:t xml:space="preserve">With the above </w:t>
-      </w:r>
-      <w:bookmarkStart w:id="0" w:name="_GoBack"/>
-      <w:bookmarkEnd w:id="0"/>
-      <w:r>
-        <w:t>formalism in place and implemented, [] lists the number of supported features and the roadmap of future feature additions planned.</w:t>
+        <w:t>With the above formalism in place and implemented, [] lists the number of supported features and the roadmap of future feature additions planned.</w:t>
       </w:r>
     </w:p>
     <w:p>
@@ -7807,24 +9240,14 @@
       <w:r>
         <w:t xml:space="preserve">Table </w:t>
       </w:r>
-      <w:r>
-        <w:fldChar w:fldCharType="begin"/>
-      </w:r>
-      <w:r>
-        <w:instrText xml:space="preserve"> SEQ Table \* ARABIC </w:instrText>
-      </w:r>
-      <w:r>
-        <w:fldChar w:fldCharType="separate"/>
-      </w:r>
-      <w:r>
-        <w:rPr>
-          <w:noProof/>
-        </w:rPr>
-        <w:t>1</w:t>
-      </w:r>
-      <w:r>
-        <w:fldChar w:fldCharType="end"/>
-      </w:r>
+      <w:fldSimple w:instr=" SEQ Table \* ARABIC ">
+        <w:r>
+          <w:rPr>
+            <w:noProof/>
+          </w:rPr>
+          <w:t>1</w:t>
+        </w:r>
+      </w:fldSimple>
       <w:r>
         <w:t xml:space="preserve">. List of </w:t>
       </w:r>
@@ -9567,7 +10990,7 @@
 </file>
 
 <file path=customXml/itemProps1.xml><?xml version="1.0" encoding="utf-8"?>
-<ds:datastoreItem xmlns:ds="http://schemas.openxmlformats.org/officeDocument/2006/customXml" ds:itemID="{7749BB2A-FA3C-4BF5-A39A-D3F5945E7360}">
+<ds:datastoreItem xmlns:ds="http://schemas.openxmlformats.org/officeDocument/2006/customXml" ds:itemID="{E16214FE-F3A7-4FC8-BDC8-8F80BE7BA06F}">
   <ds:schemaRefs>
     <ds:schemaRef ds:uri="http://schemas.openxmlformats.org/officeDocument/2006/bibliography"/>
   </ds:schemaRefs>

</xml_diff>

<commit_message>
Adding pn mesh, some formatting, updating plot
</commit_message>
<xml_diff>
--- a/Adaptusim formalism.docx
+++ b/Adaptusim formalism.docx
@@ -97,6 +97,57 @@
         <w:fldChar w:fldCharType="end"/>
       </w:r>
       <w:r>
+        <w:t>.</w:t>
+      </w:r>
+      <w:r>
+        <w:t xml:space="preserve"> We will solve for the </w:t>
+      </w:r>
+      <w:r>
+        <w:t xml:space="preserve">electrostatic potential </w:t>
+      </w:r>
+      <m:oMath>
+        <m:r>
+          <m:rPr>
+            <m:sty m:val="p"/>
+          </m:rPr>
+          <w:rPr>
+            <w:rFonts w:ascii="Cambria Math" w:hAnsi="Cambria Math"/>
+          </w:rPr>
+          <m:t>Φ</m:t>
+        </m:r>
+      </m:oMath>
+      <w:r>
+        <w:rPr>
+          <w:rFonts w:eastAsiaTheme="minorEastAsia"/>
+        </w:rPr>
+        <w:t xml:space="preserve">, and the hole and electron densities </w:t>
+      </w:r>
+      <m:oMath>
+        <m:r>
+          <w:rPr>
+            <w:rFonts w:ascii="Cambria Math" w:eastAsiaTheme="minorEastAsia" w:hAnsi="Cambria Math"/>
+          </w:rPr>
+          <m:t>p</m:t>
+        </m:r>
+      </m:oMath>
+      <w:r>
+        <w:rPr>
+          <w:rFonts w:eastAsiaTheme="minorEastAsia"/>
+        </w:rPr>
+        <w:t xml:space="preserve">, and </w:t>
+      </w:r>
+      <m:oMath>
+        <m:r>
+          <w:rPr>
+            <w:rFonts w:ascii="Cambria Math" w:eastAsiaTheme="minorEastAsia" w:hAnsi="Cambria Math"/>
+          </w:rPr>
+          <m:t>n</m:t>
+        </m:r>
+      </m:oMath>
+      <w:r>
+        <w:rPr>
+          <w:rFonts w:eastAsiaTheme="minorEastAsia"/>
+        </w:rPr>
         <w:t>.</w:t>
       </w:r>
     </w:p>
@@ -207,6 +258,12 @@
               <w:rFonts w:ascii="Cambria Math" w:hAnsi="Cambria Math"/>
             </w:rPr>
             <m:t>∇⋅</m:t>
+          </m:r>
+          <m:r>
+            <w:rPr>
+              <w:rFonts w:ascii="Cambria Math" w:hAnsi="Cambria Math"/>
+            </w:rPr>
+            <m:t>q</m:t>
           </m:r>
           <m:sSub>
             <m:sSubPr>
@@ -548,6 +605,8 @@
           </m:r>
         </m:oMath>
       </m:oMathPara>
+      <w:bookmarkStart w:id="0" w:name="_GoBack"/>
+      <w:bookmarkEnd w:id="0"/>
     </w:p>
     <w:p>
       <w:r>
@@ -3225,6 +3284,7 @@
     </w:p>
     <w:p>
       <w:r>
+        <w:lastRenderedPageBreak/>
         <w:t xml:space="preserve">Yet for small changes in potential across nodes, </w:t>
       </w:r>
       <m:oMath>
@@ -6649,12 +6709,7 @@
         <w:t xml:space="preserve"> </w:t>
       </w:r>
       <w:r>
-        <w:t>we introduce the displacement field and electric fi</w:t>
-      </w:r>
-      <w:bookmarkStart w:id="0" w:name="_GoBack"/>
-      <w:bookmarkEnd w:id="0"/>
-      <w:r>
-        <w:t>eld as approximated by</w:t>
+        <w:t>we introduce the displacement field and electric field as approximated by</w:t>
       </w:r>
     </w:p>
     <w:p>
@@ -8953,6 +9008,7 @@
           <w:noProof/>
           <w:szCs w:val="24"/>
         </w:rPr>
+        <w:lastRenderedPageBreak/>
         <w:t>[9]</w:t>
       </w:r>
       <w:r>
@@ -9003,7 +9059,6 @@
           <w:noProof/>
           <w:szCs w:val="24"/>
         </w:rPr>
-        <w:lastRenderedPageBreak/>
         <w:t>[10]</w:t>
       </w:r>
       <w:r>
@@ -10990,7 +11045,7 @@
 </file>
 
 <file path=customXml/itemProps1.xml><?xml version="1.0" encoding="utf-8"?>
-<ds:datastoreItem xmlns:ds="http://schemas.openxmlformats.org/officeDocument/2006/customXml" ds:itemID="{E16214FE-F3A7-4FC8-BDC8-8F80BE7BA06F}">
+<ds:datastoreItem xmlns:ds="http://schemas.openxmlformats.org/officeDocument/2006/customXml" ds:itemID="{F9400B76-1093-4000-821B-8ACDECB285DC}">
   <ds:schemaRefs>
     <ds:schemaRef ds:uri="http://schemas.openxmlformats.org/officeDocument/2006/bibliography"/>
   </ds:schemaRefs>

</xml_diff>